<commit_message>
Added overviews of a few specialized strategies and combinations
</commit_message>
<xml_diff>
--- a/Strategy-Breakdown.docx
+++ b/Strategy-Breakdown.docx
@@ -3,32 +3,260 @@
 <w:document xmlns:wpc="http://schemas.microsoft.com/office/word/2010/wordprocessingCanvas" xmlns:mc="http://schemas.openxmlformats.org/markup-compatibility/2006" xmlns:o="urn:schemas-microsoft-com:office:office" xmlns:r="http://schemas.openxmlformats.org/officeDocument/2006/relationships" xmlns:m="http://schemas.openxmlformats.org/officeDocument/2006/math" xmlns:v="urn:schemas-microsoft-com:vml" xmlns:wp14="http://schemas.microsoft.com/office/word/2010/wordprocessingDrawing" xmlns:wp="http://schemas.openxmlformats.org/drawingml/2006/wordprocessingDrawing" xmlns:w10="urn:schemas-microsoft-com:office:word" xmlns:w="http://schemas.openxmlformats.org/wordprocessingml/2006/main" xmlns:w14="http://schemas.microsoft.com/office/word/2010/wordml" xmlns:w15="http://schemas.microsoft.com/office/word/2012/wordml" xmlns:wpg="http://schemas.microsoft.com/office/word/2010/wordprocessingGroup" xmlns:wpi="http://schemas.microsoft.com/office/word/2010/wordprocessingInk" xmlns:wne="http://schemas.microsoft.com/office/word/2006/wordml" xmlns:wps="http://schemas.microsoft.com/office/word/2010/wordprocessingShape" mc:Ignorable="w14 w15 wp14">
   <w:body>
     <w:p>
-      <w:r>
+      <w:pPr>
+        <w:rPr>
+          <w:sz w:val="28"/>
+          <w:szCs w:val="28"/>
+        </w:rPr>
+      </w:pPr>
+      <w:r>
+        <w:rPr>
+          <w:sz w:val="28"/>
+          <w:szCs w:val="28"/>
+        </w:rPr>
         <w:t>Each snake only has four available options for to choose from on each move (UP, DOWN, LEFT, RIGHT).</w:t>
       </w:r>
     </w:p>
     <w:p>
-      <w:r>
-        <w:t>Elttab Ekans strategy in its most basic form will to verify which directions have no obstructions</w:t>
-      </w:r>
-      <w:r>
+      <w:pPr>
+        <w:rPr>
+          <w:sz w:val="28"/>
+          <w:szCs w:val="28"/>
+        </w:rPr>
+      </w:pPr>
+      <w:proofErr w:type="spellStart"/>
+      <w:r>
+        <w:rPr>
+          <w:sz w:val="28"/>
+          <w:szCs w:val="28"/>
+        </w:rPr>
+        <w:t>Elttab</w:t>
+      </w:r>
+      <w:proofErr w:type="spellEnd"/>
+      <w:r>
+        <w:rPr>
+          <w:sz w:val="28"/>
+          <w:szCs w:val="28"/>
+        </w:rPr>
+        <w:t xml:space="preserve"> </w:t>
+      </w:r>
+      <w:proofErr w:type="spellStart"/>
+      <w:r>
+        <w:rPr>
+          <w:sz w:val="28"/>
+          <w:szCs w:val="28"/>
+        </w:rPr>
+        <w:t>Ekans</w:t>
+      </w:r>
+      <w:proofErr w:type="spellEnd"/>
+      <w:r>
+        <w:rPr>
+          <w:sz w:val="28"/>
+          <w:szCs w:val="28"/>
+        </w:rPr>
+        <w:t xml:space="preserve"> strategy in its most basic form will to verify which directions have no obstructions</w:t>
+      </w:r>
+      <w:r>
+        <w:rPr>
+          <w:sz w:val="28"/>
+          <w:szCs w:val="28"/>
+        </w:rPr>
         <w:t xml:space="preserve"> (s</w:t>
       </w:r>
       <w:r>
+        <w:rPr>
+          <w:sz w:val="28"/>
+          <w:szCs w:val="28"/>
+        </w:rPr>
         <w:t xml:space="preserve">nakes or walls) and move into an available space. </w:t>
       </w:r>
     </w:p>
     <w:p>
-      <w:r>
+      <w:pPr>
+        <w:rPr>
+          <w:sz w:val="28"/>
+          <w:szCs w:val="28"/>
+        </w:rPr>
+      </w:pPr>
+      <w:r>
+        <w:rPr>
+          <w:sz w:val="28"/>
+          <w:szCs w:val="28"/>
+        </w:rPr>
         <w:t>Although there are four directions to choose from, only three directions at most are viable for each move as one is occupied by the body of our snake.</w:t>
       </w:r>
     </w:p>
     <w:p>
-      <w:r>
+      <w:pPr>
+        <w:rPr>
+          <w:sz w:val="28"/>
+          <w:szCs w:val="28"/>
+        </w:rPr>
+      </w:pPr>
+      <w:r>
+        <w:rPr>
+          <w:sz w:val="28"/>
+          <w:szCs w:val="28"/>
+        </w:rPr>
         <w:t>So, our snake will verify which of the remaining three directions are without obstructions and those free spaces will become the basis of further computation to determine the move selected.</w:t>
+      </w:r>
+    </w:p>
+    <w:p/>
+    <w:p>
+      <w:pPr>
+        <w:rPr>
+          <w:sz w:val="36"/>
+          <w:szCs w:val="36"/>
+        </w:rPr>
+      </w:pPr>
+      <w:r>
+        <w:rPr>
+          <w:sz w:val="36"/>
+          <w:szCs w:val="36"/>
+        </w:rPr>
+        <w:t>Optional Strategies:</w:t>
+      </w:r>
+    </w:p>
+    <w:p>
+      <w:pPr>
+        <w:rPr>
+          <w:sz w:val="28"/>
+          <w:szCs w:val="28"/>
+        </w:rPr>
+      </w:pPr>
+      <w:r>
+        <w:rPr>
+          <w:sz w:val="28"/>
+          <w:szCs w:val="28"/>
+        </w:rPr>
+        <w:t>Aggressive snake – Actively pursue and ensnare enemy snakes.</w:t>
       </w:r>
       <w:bookmarkStart w:id="0" w:name="_GoBack"/>
       <w:bookmarkEnd w:id="0"/>
+    </w:p>
+    <w:p>
+      <w:pPr>
+        <w:rPr>
+          <w:sz w:val="28"/>
+          <w:szCs w:val="28"/>
+        </w:rPr>
+      </w:pPr>
+      <w:r>
+        <w:rPr>
+          <w:sz w:val="28"/>
+          <w:szCs w:val="28"/>
+        </w:rPr>
+        <w:t xml:space="preserve">Avoidance snake – Move to most open space on </w:t>
+      </w:r>
+      <w:r>
+        <w:rPr>
+          <w:sz w:val="28"/>
+          <w:szCs w:val="28"/>
+        </w:rPr>
+        <w:t>board away from heads of other snakes.</w:t>
+      </w:r>
+    </w:p>
+    <w:p>
+      <w:pPr>
+        <w:rPr>
+          <w:sz w:val="28"/>
+          <w:szCs w:val="28"/>
+        </w:rPr>
+      </w:pPr>
+      <w:r>
+        <w:rPr>
+          <w:sz w:val="28"/>
+          <w:szCs w:val="28"/>
+        </w:rPr>
+        <w:t xml:space="preserve">Glutton snake </w:t>
+      </w:r>
+      <w:r>
+        <w:rPr>
+          <w:sz w:val="28"/>
+          <w:szCs w:val="28"/>
+        </w:rPr>
+        <w:t>–</w:t>
+      </w:r>
+      <w:r>
+        <w:rPr>
+          <w:sz w:val="28"/>
+          <w:szCs w:val="28"/>
+        </w:rPr>
+        <w:t xml:space="preserve"> </w:t>
+      </w:r>
+      <w:r>
+        <w:rPr>
+          <w:sz w:val="28"/>
+          <w:szCs w:val="28"/>
+        </w:rPr>
+        <w:t>Move to eat all apples appearing on board.</w:t>
+      </w:r>
+    </w:p>
+    <w:p>
+      <w:pPr>
+        <w:rPr>
+          <w:sz w:val="28"/>
+          <w:szCs w:val="28"/>
+        </w:rPr>
+      </w:pPr>
+      <w:r>
+        <w:rPr>
+          <w:sz w:val="28"/>
+          <w:szCs w:val="28"/>
+        </w:rPr>
+        <w:t xml:space="preserve">Dainty snake </w:t>
+      </w:r>
+      <w:r>
+        <w:rPr>
+          <w:sz w:val="28"/>
+          <w:szCs w:val="28"/>
+        </w:rPr>
+        <w:t>–</w:t>
+      </w:r>
+      <w:r>
+        <w:rPr>
+          <w:sz w:val="28"/>
+          <w:szCs w:val="28"/>
+        </w:rPr>
+        <w:t xml:space="preserve"> </w:t>
+      </w:r>
+      <w:r>
+        <w:rPr>
+          <w:sz w:val="28"/>
+          <w:szCs w:val="28"/>
+        </w:rPr>
+        <w:t>Ignore all apples on board until health reaches critical point.</w:t>
+      </w:r>
+    </w:p>
+    <w:p>
+      <w:pPr>
+        <w:rPr>
+          <w:sz w:val="28"/>
+          <w:szCs w:val="28"/>
+        </w:rPr>
+      </w:pPr>
+    </w:p>
+    <w:p>
+      <w:pPr>
+        <w:rPr>
+          <w:sz w:val="28"/>
+          <w:szCs w:val="28"/>
+        </w:rPr>
+      </w:pPr>
+      <w:r>
+        <w:rPr>
+          <w:sz w:val="28"/>
+          <w:szCs w:val="28"/>
+        </w:rPr>
+        <w:t xml:space="preserve">A combination of strategies may be desired with shifts </w:t>
+      </w:r>
+      <w:r>
+        <w:rPr>
+          <w:sz w:val="28"/>
+          <w:szCs w:val="28"/>
+        </w:rPr>
+        <w:t>in focus as different thresholds are passed. For example we may start out with a dainty avoidance snake that, once a certain number of apples have been eaten by necessity and critical length is achieved, becomes an aggressive glutton snake, growing larger to better ensnare enemy snakes.</w:t>
+      </w:r>
     </w:p>
     <w:sectPr>
       <w:pgSz w:w="12240" w:h="15840"/>

</xml_diff>